<commit_message>
#2 - Documento de Requisitos
</commit_message>
<xml_diff>
--- a/Projeto/GRE/Documento de Requisitos - Nível G MPS-BR.docx
+++ b/Projeto/GRE/Documento de Requisitos - Nível G MPS-BR.docx
@@ -2858,13 +2858,6 @@
           <w:i/>
         </w:rPr>
         <w:t xml:space="preserve">Fornecer uma base para alterações </w:t>
-      </w:r>
-      <w:r>
-        <w:rPr>
-          <w:rFonts w:ascii="Calibri" w:hAnsi="Calibri"/>
-          <w:i/>
-        </w:rPr>
-        <w:t xml:space="preserve"> </w:t>
       </w:r>
       <w:bookmarkStart w:id="0" w:name="_GoBack"/>
       <w:bookmarkEnd w:id="0"/>

</xml_diff>

<commit_message>
#02 - Documento de Requisitos
</commit_message>
<xml_diff>
--- a/Projeto/GRE/Documento de Requisitos - Nível G MPS-BR.docx
+++ b/Projeto/GRE/Documento de Requisitos - Nível G MPS-BR.docx
@@ -407,6 +407,24 @@
           </w:rPr>
           <w:tab/>
         </w:r>
+        <w:r>
+          <w:rPr>
+            <w:rStyle w:val="LinkdaInternet"/>
+            <w:rFonts w:ascii="Calibri" w:hAnsi="Calibri"/>
+            <w:i/>
+          </w:rPr>
+          <w:t xml:space="preserve">       </w:t>
+        </w:r>
+        <w:r>
+          <w:rPr>
+            <w:rStyle w:val="LinkdaInternet"/>
+            <w:rFonts w:ascii="Calibri" w:hAnsi="Calibri"/>
+            <w:i/>
+          </w:rPr>
+          <w:tab/>
+        </w:r>
+        <w:bookmarkStart w:id="0" w:name="_GoBack"/>
+        <w:bookmarkEnd w:id="0"/>
         <w:r>
           <w:rPr>
             <w:rStyle w:val="LinkdaInternet"/>
@@ -2857,16 +2875,7 @@
           <w:rFonts w:ascii="Calibri" w:hAnsi="Calibri"/>
           <w:i/>
         </w:rPr>
-        <w:t xml:space="preserve">Fornecer uma base para alterações </w:t>
-      </w:r>
-      <w:bookmarkStart w:id="0" w:name="_GoBack"/>
-      <w:bookmarkEnd w:id="0"/>
-      <w:r>
-        <w:rPr>
-          <w:rFonts w:ascii="Calibri" w:hAnsi="Calibri"/>
-          <w:i/>
-        </w:rPr>
-        <w:t>futuras do sistema a partir deste documento;</w:t>
+        <w:t>Fornecer uma base para alterações futuras do sistema a partir deste documento;</w:t>
       </w:r>
     </w:p>
     <w:p>
@@ -18873,7 +18882,7 @@
           <w:rPr>
             <w:noProof/>
           </w:rPr>
-          <w:t>3</w:t>
+          <w:t>2</w:t>
         </w:r>
         <w:r>
           <w:fldChar w:fldCharType="end"/>

</xml_diff>